<commit_message>
Hinzuführen von den Kursdateien
</commit_message>
<xml_diff>
--- a/Mitschrift_Course_WebDev.docx
+++ b/Mitschrift_Course_WebDev.docx
@@ -1042,6 +1042,887 @@
           <w:numId w:val="1"/>
         </w:numPr>
       </w:pPr>
+      <w:r>
+        <w:t xml:space="preserve">Links: </w:t>
+      </w:r>
+      <w:r>
+        <w:t>Absolut, Relativ, Anchor</w:t>
+      </w:r>
+    </w:p>
+    <w:p>
+      <w:pPr>
+        <w:pStyle w:val="Listenabsatz"/>
+        <w:numPr>
+          <w:ilvl w:val="0"/>
+          <w:numId w:val="1"/>
+        </w:numPr>
+      </w:pPr>
+      <w:r>
+        <w:t xml:space="preserve">HTML </w:t>
+      </w:r>
+      <w:proofErr w:type="spellStart"/>
+      <w:r>
+        <w:t>Entities</w:t>
+      </w:r>
+      <w:proofErr w:type="spellEnd"/>
+      <w:r>
+        <w:t xml:space="preserve">: Werden genutzt um reservierte Symbole darzustellen… Bspw. ist ein &lt; für einen Tag-Start vorgesehen aber kann durch eine HTML-Entity (mit </w:t>
+      </w:r>
+      <w:proofErr w:type="spellStart"/>
+      <w:r>
+        <w:t>Entitynamen</w:t>
+      </w:r>
+      <w:proofErr w:type="spellEnd"/>
+      <w:r>
+        <w:t xml:space="preserve"> oder </w:t>
+      </w:r>
+      <w:proofErr w:type="spellStart"/>
+      <w:r>
+        <w:t>Entitynummern</w:t>
+      </w:r>
+      <w:proofErr w:type="spellEnd"/>
+      <w:r>
+        <w:t>) mit &amp;</w:t>
+      </w:r>
+      <w:proofErr w:type="spellStart"/>
+      <w:r>
+        <w:t>lt</w:t>
+      </w:r>
+      <w:proofErr w:type="spellEnd"/>
+      <w:r>
+        <w:t>; dargestellt werden.</w:t>
+      </w:r>
+    </w:p>
+    <w:p>
+      <w:r>
+        <w:lastRenderedPageBreak/>
+        <w:t>CSS:</w:t>
+      </w:r>
+    </w:p>
+    <w:p>
+      <w:pPr>
+        <w:pStyle w:val="Listenabsatz"/>
+        <w:numPr>
+          <w:ilvl w:val="0"/>
+          <w:numId w:val="2"/>
+        </w:numPr>
+      </w:pPr>
+      <w:proofErr w:type="spellStart"/>
+      <w:r>
+        <w:t>There</w:t>
+      </w:r>
+      <w:proofErr w:type="spellEnd"/>
+      <w:r>
+        <w:t xml:space="preserve"> </w:t>
+      </w:r>
+      <w:proofErr w:type="spellStart"/>
+      <w:r>
+        <w:t>are</w:t>
+      </w:r>
+      <w:proofErr w:type="spellEnd"/>
+      <w:r>
+        <w:t xml:space="preserve"> 3 </w:t>
+      </w:r>
+      <w:proofErr w:type="spellStart"/>
+      <w:r>
+        <w:t>types</w:t>
+      </w:r>
+      <w:proofErr w:type="spellEnd"/>
+      <w:r>
+        <w:t xml:space="preserve"> </w:t>
+      </w:r>
+      <w:proofErr w:type="spellStart"/>
+      <w:r>
+        <w:t>of</w:t>
+      </w:r>
+      <w:proofErr w:type="spellEnd"/>
+      <w:r>
+        <w:t xml:space="preserve"> </w:t>
+      </w:r>
+      <w:proofErr w:type="spellStart"/>
+      <w:r>
+        <w:t>implementing</w:t>
+      </w:r>
+      <w:proofErr w:type="spellEnd"/>
+      <w:r>
+        <w:t xml:space="preserve"> CSS: inline,</w:t>
+      </w:r>
+      <w:r>
+        <w:t xml:space="preserve"> internal, external</w:t>
+      </w:r>
+    </w:p>
+    <w:p>
+      <w:pPr>
+        <w:pStyle w:val="Listenabsatz"/>
+        <w:numPr>
+          <w:ilvl w:val="0"/>
+          <w:numId w:val="2"/>
+        </w:numPr>
+      </w:pPr>
+      <w:r>
+        <w:t>Inline: &lt;p style=“font-size:200</w:t>
+      </w:r>
+      <w:proofErr w:type="gramStart"/>
+      <w:r>
+        <w:t>%;</w:t>
+      </w:r>
+      <w:proofErr w:type="spellStart"/>
+      <w:r>
+        <w:t>color</w:t>
+      </w:r>
+      <w:proofErr w:type="gramEnd"/>
+      <w:r>
+        <w:t>:green</w:t>
+      </w:r>
+      <w:proofErr w:type="spellEnd"/>
+      <w:r>
+        <w:t xml:space="preserve">“&gt;Test&lt;/p&gt; … </w:t>
+      </w:r>
+      <w:proofErr w:type="spellStart"/>
+      <w:r>
+        <w:t>shitty</w:t>
+      </w:r>
+      <w:proofErr w:type="spellEnd"/>
+      <w:r>
+        <w:t xml:space="preserve"> </w:t>
+      </w:r>
+      <w:proofErr w:type="spellStart"/>
+      <w:r>
+        <w:t>because</w:t>
+      </w:r>
+      <w:proofErr w:type="spellEnd"/>
+      <w:r>
+        <w:t xml:space="preserve"> </w:t>
+      </w:r>
+      <w:proofErr w:type="spellStart"/>
+      <w:r>
+        <w:t>you</w:t>
+      </w:r>
+      <w:proofErr w:type="spellEnd"/>
+      <w:r>
+        <w:t xml:space="preserve"> </w:t>
+      </w:r>
+      <w:proofErr w:type="spellStart"/>
+      <w:r>
+        <w:t>have</w:t>
+      </w:r>
+      <w:proofErr w:type="spellEnd"/>
+      <w:r>
+        <w:t xml:space="preserve"> </w:t>
+      </w:r>
+      <w:proofErr w:type="spellStart"/>
+      <w:r>
+        <w:t>to</w:t>
+      </w:r>
+      <w:proofErr w:type="spellEnd"/>
+      <w:r>
+        <w:t xml:space="preserve"> </w:t>
+      </w:r>
+      <w:proofErr w:type="spellStart"/>
+      <w:r>
+        <w:t>change</w:t>
+      </w:r>
+      <w:proofErr w:type="spellEnd"/>
+      <w:r>
+        <w:t xml:space="preserve"> it in </w:t>
+      </w:r>
+      <w:proofErr w:type="spellStart"/>
+      <w:r>
+        <w:t>the</w:t>
+      </w:r>
+      <w:proofErr w:type="spellEnd"/>
+      <w:r>
+        <w:t xml:space="preserve"> code and </w:t>
+      </w:r>
+      <w:proofErr w:type="spellStart"/>
+      <w:r>
+        <w:t>didnt</w:t>
+      </w:r>
+      <w:proofErr w:type="spellEnd"/>
+      <w:r>
+        <w:t xml:space="preserve"> </w:t>
+      </w:r>
+      <w:proofErr w:type="spellStart"/>
+      <w:r>
+        <w:t>seperate</w:t>
+      </w:r>
+      <w:proofErr w:type="spellEnd"/>
+      <w:r>
+        <w:t xml:space="preserve"> it -&gt; Solution… Internal CSS</w:t>
+      </w:r>
+    </w:p>
+    <w:p>
+      <w:pPr>
+        <w:pStyle w:val="Listenabsatz"/>
+        <w:numPr>
+          <w:ilvl w:val="0"/>
+          <w:numId w:val="2"/>
+        </w:numPr>
+      </w:pPr>
+      <w:r>
+        <w:t>&lt;style&gt;&lt;/style&gt;</w:t>
+      </w:r>
+      <w:r>
+        <w:t xml:space="preserve"> für internal Styles in der HTML-Datei. Um ganze Gruppen von Phrasen einzubinden bspw. p{</w:t>
+      </w:r>
+      <w:proofErr w:type="spellStart"/>
+      <w:proofErr w:type="gramStart"/>
+      <w:r>
+        <w:t>color:red</w:t>
+      </w:r>
+      <w:proofErr w:type="spellEnd"/>
+      <w:proofErr w:type="gramEnd"/>
+      <w:r>
+        <w:t xml:space="preserve">} … Es können auch Klassen genutzt werden, um nur gewisse Objekte einzufärben. Für Klassen wird im Stylesheet immer </w:t>
+      </w:r>
+      <w:proofErr w:type="gramStart"/>
+      <w:r>
+        <w:t>ein .</w:t>
+      </w:r>
+      <w:proofErr w:type="gramEnd"/>
+      <w:r>
+        <w:t xml:space="preserve"> als Präfix genutzt. </w:t>
+      </w:r>
+      <w:proofErr w:type="gramStart"/>
+      <w:r>
+        <w:t>Bspw. .</w:t>
+      </w:r>
+      <w:proofErr w:type="spellStart"/>
+      <w:r>
+        <w:t>red</w:t>
+      </w:r>
+      <w:proofErr w:type="spellEnd"/>
+      <w:proofErr w:type="gramEnd"/>
+      <w:r>
+        <w:t>{</w:t>
+      </w:r>
+      <w:proofErr w:type="spellStart"/>
+      <w:r>
+        <w:t>color:red</w:t>
+      </w:r>
+      <w:proofErr w:type="spellEnd"/>
+      <w:r>
+        <w:t xml:space="preserve">} und dies dann im Paragraph zu definieren: &lt;p </w:t>
+      </w:r>
+      <w:proofErr w:type="spellStart"/>
+      <w:r>
+        <w:t>class</w:t>
+      </w:r>
+      <w:proofErr w:type="spellEnd"/>
+      <w:r>
+        <w:t>=“</w:t>
+      </w:r>
+      <w:proofErr w:type="spellStart"/>
+      <w:r>
+        <w:t>red</w:t>
+      </w:r>
+      <w:proofErr w:type="spellEnd"/>
+      <w:r>
+        <w:t>“&gt;</w:t>
+      </w:r>
+      <w:r>
+        <w:t>Test</w:t>
+      </w:r>
+      <w:r>
+        <w:t>&lt;/p&gt;</w:t>
+      </w:r>
+    </w:p>
+    <w:p>
+      <w:pPr>
+        <w:pStyle w:val="Listenabsatz"/>
+        <w:numPr>
+          <w:ilvl w:val="0"/>
+          <w:numId w:val="2"/>
+        </w:numPr>
+      </w:pPr>
+      <w:r>
+        <w:t xml:space="preserve">Multiple </w:t>
+      </w:r>
+      <w:proofErr w:type="spellStart"/>
+      <w:r>
+        <w:t>classes</w:t>
+      </w:r>
+      <w:proofErr w:type="spellEnd"/>
+      <w:r>
+        <w:t xml:space="preserve"> in 1 </w:t>
+      </w:r>
+      <w:proofErr w:type="spellStart"/>
+      <w:r>
+        <w:t>paragraph</w:t>
+      </w:r>
+      <w:proofErr w:type="spellEnd"/>
+      <w:r>
+        <w:t xml:space="preserve"> &lt;</w:t>
+      </w:r>
+      <w:proofErr w:type="gramStart"/>
+      <w:r>
+        <w:t xml:space="preserve">p  </w:t>
+      </w:r>
+      <w:proofErr w:type="spellStart"/>
+      <w:r>
+        <w:t>class</w:t>
+      </w:r>
+      <w:proofErr w:type="spellEnd"/>
+      <w:proofErr w:type="gramEnd"/>
+      <w:r>
+        <w:t xml:space="preserve">“ </w:t>
+      </w:r>
+      <w:proofErr w:type="spellStart"/>
+      <w:r>
+        <w:t>red</w:t>
+      </w:r>
+      <w:proofErr w:type="spellEnd"/>
+      <w:r>
+        <w:t xml:space="preserve"> </w:t>
+      </w:r>
+      <w:proofErr w:type="spellStart"/>
+      <w:r>
+        <w:t>big</w:t>
+      </w:r>
+      <w:proofErr w:type="spellEnd"/>
+      <w:r>
+        <w:t>“&gt;Test&lt;/p&gt;</w:t>
+      </w:r>
+    </w:p>
+    <w:p>
+      <w:pPr>
+        <w:pStyle w:val="Listenabsatz"/>
+        <w:numPr>
+          <w:ilvl w:val="0"/>
+          <w:numId w:val="2"/>
+        </w:numPr>
+      </w:pPr>
+      <w:r>
+        <w:t xml:space="preserve">IDs </w:t>
+      </w:r>
+      <w:proofErr w:type="spellStart"/>
+      <w:r>
+        <w:t>should</w:t>
+      </w:r>
+      <w:proofErr w:type="spellEnd"/>
+      <w:r>
+        <w:t xml:space="preserve"> </w:t>
+      </w:r>
+      <w:proofErr w:type="spellStart"/>
+      <w:r>
+        <w:t>be</w:t>
+      </w:r>
+      <w:proofErr w:type="spellEnd"/>
+      <w:r>
+        <w:t xml:space="preserve"> </w:t>
+      </w:r>
+      <w:proofErr w:type="spellStart"/>
+      <w:r>
+        <w:t>used</w:t>
+      </w:r>
+      <w:proofErr w:type="spellEnd"/>
+      <w:r>
+        <w:t xml:space="preserve"> just </w:t>
+      </w:r>
+      <w:proofErr w:type="spellStart"/>
+      <w:r>
+        <w:t>once</w:t>
+      </w:r>
+      <w:proofErr w:type="spellEnd"/>
+      <w:r>
+        <w:t xml:space="preserve"> per </w:t>
+      </w:r>
+      <w:proofErr w:type="spellStart"/>
+      <w:r>
+        <w:t>page</w:t>
+      </w:r>
+      <w:proofErr w:type="spellEnd"/>
+      <w:r>
+        <w:t xml:space="preserve">… Per </w:t>
+      </w:r>
+      <w:proofErr w:type="spellStart"/>
+      <w:r>
+        <w:t>section</w:t>
+      </w:r>
+      <w:proofErr w:type="spellEnd"/>
+      <w:r>
+        <w:t xml:space="preserve"> </w:t>
+      </w:r>
+      <w:proofErr w:type="spellStart"/>
+      <w:r>
+        <w:t>or</w:t>
+      </w:r>
+      <w:proofErr w:type="spellEnd"/>
+      <w:r>
+        <w:t xml:space="preserve"> </w:t>
+      </w:r>
+      <w:proofErr w:type="spellStart"/>
+      <w:r>
+        <w:t>any</w:t>
+      </w:r>
+      <w:proofErr w:type="spellEnd"/>
+      <w:r>
+        <w:t xml:space="preserve"> </w:t>
+      </w:r>
+      <w:proofErr w:type="spellStart"/>
+      <w:r>
+        <w:t>other</w:t>
+      </w:r>
+      <w:proofErr w:type="spellEnd"/>
+      <w:r>
+        <w:t xml:space="preserve"> </w:t>
+      </w:r>
+      <w:proofErr w:type="spellStart"/>
+      <w:r>
+        <w:t>case</w:t>
+      </w:r>
+      <w:proofErr w:type="spellEnd"/>
+    </w:p>
+    <w:p>
+      <w:pPr>
+        <w:pStyle w:val="Listenabsatz"/>
+        <w:numPr>
+          <w:ilvl w:val="0"/>
+          <w:numId w:val="2"/>
+        </w:numPr>
+      </w:pPr>
+      <w:proofErr w:type="spellStart"/>
+      <w:r>
+        <w:t>Classes</w:t>
+      </w:r>
+      <w:proofErr w:type="spellEnd"/>
+      <w:r>
+        <w:t xml:space="preserve"> </w:t>
+      </w:r>
+      <w:proofErr w:type="spellStart"/>
+      <w:r>
+        <w:t>should</w:t>
+      </w:r>
+      <w:proofErr w:type="spellEnd"/>
+      <w:r>
+        <w:t xml:space="preserve"> </w:t>
+      </w:r>
+      <w:proofErr w:type="spellStart"/>
+      <w:r>
+        <w:t>be</w:t>
+      </w:r>
+      <w:proofErr w:type="spellEnd"/>
+      <w:r>
+        <w:t xml:space="preserve"> </w:t>
+      </w:r>
+      <w:proofErr w:type="spellStart"/>
+      <w:r>
+        <w:t>used</w:t>
+      </w:r>
+      <w:proofErr w:type="spellEnd"/>
+      <w:r>
+        <w:t xml:space="preserve"> </w:t>
+      </w:r>
+      <w:proofErr w:type="spellStart"/>
+      <w:r>
+        <w:t>for</w:t>
+      </w:r>
+      <w:proofErr w:type="spellEnd"/>
+      <w:r>
+        <w:t xml:space="preserve"> like </w:t>
+      </w:r>
+      <w:proofErr w:type="spellStart"/>
+      <w:r>
+        <w:t>each</w:t>
+      </w:r>
+      <w:proofErr w:type="spellEnd"/>
+      <w:r>
+        <w:t xml:space="preserve"> </w:t>
+      </w:r>
+      <w:proofErr w:type="spellStart"/>
+      <w:r>
+        <w:t>paragraph</w:t>
+      </w:r>
+      <w:proofErr w:type="spellEnd"/>
+    </w:p>
+    <w:p>
+      <w:pPr>
+        <w:pStyle w:val="Listenabsatz"/>
+        <w:numPr>
+          <w:ilvl w:val="0"/>
+          <w:numId w:val="2"/>
+        </w:numPr>
+      </w:pPr>
+      <w:r>
+        <w:t xml:space="preserve">Span </w:t>
+      </w:r>
+      <w:proofErr w:type="spellStart"/>
+      <w:r>
+        <w:t>element</w:t>
+      </w:r>
+      <w:proofErr w:type="spellEnd"/>
+      <w:r>
+        <w:t xml:space="preserve"> </w:t>
+      </w:r>
+      <w:proofErr w:type="spellStart"/>
+      <w:r>
+        <w:t>to</w:t>
+      </w:r>
+      <w:proofErr w:type="spellEnd"/>
+      <w:r>
+        <w:t xml:space="preserve"> </w:t>
+      </w:r>
+      <w:proofErr w:type="spellStart"/>
+      <w:r>
+        <w:t>select</w:t>
+      </w:r>
+      <w:proofErr w:type="spellEnd"/>
+      <w:r>
+        <w:t xml:space="preserve"> </w:t>
+      </w:r>
+      <w:proofErr w:type="spellStart"/>
+      <w:r>
+        <w:t>bits</w:t>
+      </w:r>
+      <w:proofErr w:type="spellEnd"/>
+      <w:r>
+        <w:t xml:space="preserve"> </w:t>
+      </w:r>
+      <w:proofErr w:type="spellStart"/>
+      <w:r>
+        <w:t>of</w:t>
+      </w:r>
+      <w:proofErr w:type="spellEnd"/>
+      <w:r>
+        <w:t xml:space="preserve"> code</w:t>
+      </w:r>
+    </w:p>
+    <w:p>
+      <w:pPr>
+        <w:pStyle w:val="Listenabsatz"/>
+        <w:numPr>
+          <w:ilvl w:val="0"/>
+          <w:numId w:val="2"/>
+        </w:numPr>
+      </w:pPr>
+      <w:r>
+        <w:t xml:space="preserve">Font-size, </w:t>
+      </w:r>
+      <w:proofErr w:type="spellStart"/>
+      <w:r>
+        <w:t>color</w:t>
+      </w:r>
+      <w:proofErr w:type="spellEnd"/>
+      <w:r>
+        <w:t>, text-</w:t>
+      </w:r>
+      <w:proofErr w:type="spellStart"/>
+      <w:r>
+        <w:t>decoration</w:t>
+      </w:r>
+      <w:proofErr w:type="spellEnd"/>
+      <w:r>
+        <w:t>, background-color</w:t>
+      </w:r>
+    </w:p>
+    <w:p>
+      <w:pPr>
+        <w:pStyle w:val="Listenabsatz"/>
+        <w:numPr>
+          <w:ilvl w:val="0"/>
+          <w:numId w:val="2"/>
+        </w:numPr>
+      </w:pPr>
+      <w:r>
+        <w:t xml:space="preserve">Group </w:t>
+      </w:r>
+      <w:proofErr w:type="spellStart"/>
+      <w:r>
+        <w:t>elements</w:t>
+      </w:r>
+      <w:proofErr w:type="spellEnd"/>
+      <w:r>
+        <w:t xml:space="preserve"> in HTML: div (Division)</w:t>
+      </w:r>
+    </w:p>
+    <w:p>
+      <w:pPr>
+        <w:pStyle w:val="Listenabsatz"/>
+        <w:numPr>
+          <w:ilvl w:val="0"/>
+          <w:numId w:val="2"/>
+        </w:numPr>
+      </w:pPr>
+      <w:r>
+        <w:t xml:space="preserve">Colors </w:t>
+      </w:r>
+      <w:proofErr w:type="spellStart"/>
+      <w:r>
+        <w:t>with</w:t>
+      </w:r>
+      <w:proofErr w:type="spellEnd"/>
+      <w:r>
+        <w:t xml:space="preserve"> Hex-Value</w:t>
+      </w:r>
+    </w:p>
+    <w:p>
+      <w:pPr>
+        <w:pStyle w:val="Listenabsatz"/>
+        <w:numPr>
+          <w:ilvl w:val="0"/>
+          <w:numId w:val="2"/>
+        </w:numPr>
+      </w:pPr>
+      <w:proofErr w:type="spellStart"/>
+      <w:proofErr w:type="gramStart"/>
+      <w:r>
+        <w:t>Float:left</w:t>
+      </w:r>
+      <w:proofErr w:type="spellEnd"/>
+      <w:proofErr w:type="gramEnd"/>
+      <w:r>
+        <w:t xml:space="preserve"> und </w:t>
+      </w:r>
+      <w:proofErr w:type="spellStart"/>
+      <w:r>
+        <w:t>float:right</w:t>
+      </w:r>
+      <w:proofErr w:type="spellEnd"/>
+      <w:r>
+        <w:t xml:space="preserve"> … Die Elemente verankern sich links oder rechts und ketten sich aneinander. Mehrere </w:t>
+      </w:r>
+      <w:proofErr w:type="spellStart"/>
+      <w:r>
+        <w:t>Lefts</w:t>
+      </w:r>
+      <w:proofErr w:type="spellEnd"/>
+      <w:r>
+        <w:t xml:space="preserve"> sind dann nebeneinandergeschaltet.</w:t>
+      </w:r>
+    </w:p>
+    <w:p>
+      <w:pPr>
+        <w:pStyle w:val="Listenabsatz"/>
+        <w:numPr>
+          <w:ilvl w:val="0"/>
+          <w:numId w:val="2"/>
+        </w:numPr>
+      </w:pPr>
+      <w:proofErr w:type="spellStart"/>
+      <w:proofErr w:type="gramStart"/>
+      <w:r>
+        <w:t>Clear:both</w:t>
+      </w:r>
+      <w:proofErr w:type="spellEnd"/>
+      <w:proofErr w:type="gramEnd"/>
+      <w:r>
+        <w:t xml:space="preserve"> : Entfernt die </w:t>
+      </w:r>
+      <w:proofErr w:type="spellStart"/>
+      <w:r>
+        <w:t>floats</w:t>
+      </w:r>
+      <w:proofErr w:type="spellEnd"/>
+      <w:r>
+        <w:t xml:space="preserve"> von den Elementen, welche diesen Style nutzen.</w:t>
+      </w:r>
+    </w:p>
+    <w:p>
+      <w:pPr>
+        <w:pStyle w:val="Listenabsatz"/>
+        <w:numPr>
+          <w:ilvl w:val="0"/>
+          <w:numId w:val="2"/>
+        </w:numPr>
+      </w:pPr>
+      <w:r>
+        <w:t xml:space="preserve">Position: </w:t>
+      </w:r>
+      <w:proofErr w:type="gramStart"/>
+      <w:r>
+        <w:t>relative :</w:t>
+      </w:r>
+      <w:proofErr w:type="gramEnd"/>
+      <w:r>
+        <w:t xml:space="preserve"> Bewegung relativ von dem Punkt aus, wo das Element sich normalerweise befindet</w:t>
+      </w:r>
+    </w:p>
+    <w:p>
+      <w:pPr>
+        <w:pStyle w:val="Listenabsatz"/>
+        <w:numPr>
+          <w:ilvl w:val="0"/>
+          <w:numId w:val="2"/>
+        </w:numPr>
+      </w:pPr>
+      <w:proofErr w:type="spellStart"/>
+      <w:proofErr w:type="gramStart"/>
+      <w:r>
+        <w:t>Left,right</w:t>
+      </w:r>
+      <w:proofErr w:type="gramEnd"/>
+      <w:r>
+        <w:t>,top</w:t>
+      </w:r>
+      <w:r>
+        <w:t>,bottom</w:t>
+      </w:r>
+      <w:proofErr w:type="spellEnd"/>
+      <w:r>
+        <w:t xml:space="preserve"> für die Positionierung von Elementen</w:t>
+      </w:r>
+    </w:p>
+    <w:p>
+      <w:pPr>
+        <w:pStyle w:val="Listenabsatz"/>
+        <w:numPr>
+          <w:ilvl w:val="0"/>
+          <w:numId w:val="2"/>
+        </w:numPr>
+      </w:pPr>
+      <w:r>
+        <w:t>Z-index: Der höchste Z-index ist im Vordergrund, wenn mehrere Objekte überlappen</w:t>
+      </w:r>
+    </w:p>
+    <w:p>
+      <w:pPr>
+        <w:pStyle w:val="Listenabsatz"/>
+        <w:numPr>
+          <w:ilvl w:val="0"/>
+          <w:numId w:val="2"/>
+        </w:numPr>
+      </w:pPr>
+      <w:proofErr w:type="spellStart"/>
+      <w:r>
+        <w:t>Opacity</w:t>
+      </w:r>
+      <w:proofErr w:type="spellEnd"/>
+      <w:r>
+        <w:t xml:space="preserve">: Durchsichtigkeit </w:t>
+      </w:r>
+      <w:r>
+        <w:t>… 1 = 100% … 0= 0%</w:t>
+      </w:r>
+    </w:p>
+    <w:p>
+      <w:pPr>
+        <w:pStyle w:val="Listenabsatz"/>
+        <w:numPr>
+          <w:ilvl w:val="0"/>
+          <w:numId w:val="2"/>
+        </w:numPr>
+      </w:pPr>
+      <w:r>
+        <w:t xml:space="preserve">Position: </w:t>
+      </w:r>
+      <w:proofErr w:type="gramStart"/>
+      <w:r>
+        <w:t>absolute :</w:t>
+      </w:r>
+      <w:proofErr w:type="gramEnd"/>
+      <w:r>
+        <w:t xml:space="preserve"> Relativ zur oberen linken Ecke</w:t>
+      </w:r>
+    </w:p>
+    <w:p>
+      <w:pPr>
+        <w:pStyle w:val="Listenabsatz"/>
+        <w:numPr>
+          <w:ilvl w:val="0"/>
+          <w:numId w:val="2"/>
+        </w:numPr>
+      </w:pPr>
+      <w:r>
+        <w:t xml:space="preserve">Position: </w:t>
+      </w:r>
+      <w:proofErr w:type="spellStart"/>
+      <w:proofErr w:type="gramStart"/>
+      <w:r>
+        <w:t>fixed</w:t>
+      </w:r>
+      <w:proofErr w:type="spellEnd"/>
+      <w:r>
+        <w:t xml:space="preserve"> :</w:t>
+      </w:r>
+      <w:proofErr w:type="gramEnd"/>
+      <w:r>
+        <w:t xml:space="preserve"> Wie Absolute aber bewegt sich beim Scrollen</w:t>
+      </w:r>
+    </w:p>
+    <w:p>
+      <w:pPr>
+        <w:pStyle w:val="Listenabsatz"/>
+        <w:numPr>
+          <w:ilvl w:val="0"/>
+          <w:numId w:val="2"/>
+        </w:numPr>
+      </w:pPr>
+      <w:r>
+        <w:t xml:space="preserve">Absolute und </w:t>
+      </w:r>
+      <w:proofErr w:type="spellStart"/>
+      <w:r>
+        <w:t>fixed</w:t>
+      </w:r>
+      <w:proofErr w:type="spellEnd"/>
+      <w:r>
+        <w:t xml:space="preserve"> sind nicht im Flow der Page</w:t>
+      </w:r>
+    </w:p>
+    <w:p>
+      <w:pPr>
+        <w:pStyle w:val="Listenabsatz"/>
+        <w:numPr>
+          <w:ilvl w:val="0"/>
+          <w:numId w:val="2"/>
+        </w:numPr>
+      </w:pPr>
+      <w:r>
+        <w:t xml:space="preserve">Margin: </w:t>
+      </w:r>
+      <w:r>
+        <w:t>Freiraum erstellen an einer oder allen / mehreren Seiten (z.B. 200px)</w:t>
+      </w:r>
+    </w:p>
+    <w:p>
+      <w:pPr>
+        <w:pStyle w:val="Listenabsatz"/>
+        <w:numPr>
+          <w:ilvl w:val="0"/>
+          <w:numId w:val="2"/>
+        </w:numPr>
+      </w:pPr>
+      <w:r>
+        <w:t xml:space="preserve">Margin: top </w:t>
+      </w:r>
+      <w:proofErr w:type="spellStart"/>
+      <w:r>
+        <w:t>right</w:t>
+      </w:r>
+      <w:proofErr w:type="spellEnd"/>
+      <w:r>
+        <w:t xml:space="preserve"> </w:t>
+      </w:r>
+      <w:proofErr w:type="spellStart"/>
+      <w:r>
+        <w:t>bottom</w:t>
+      </w:r>
+      <w:proofErr w:type="spellEnd"/>
+      <w:r>
+        <w:t xml:space="preserve"> </w:t>
+      </w:r>
+      <w:proofErr w:type="spellStart"/>
+      <w:r>
+        <w:t>left</w:t>
+      </w:r>
+      <w:proofErr w:type="spellEnd"/>
+    </w:p>
+    <w:p>
+      <w:pPr>
+        <w:pStyle w:val="Listenabsatz"/>
+        <w:numPr>
+          <w:ilvl w:val="0"/>
+          <w:numId w:val="2"/>
+        </w:numPr>
+      </w:pPr>
+      <w:proofErr w:type="spellStart"/>
+      <w:r>
+        <w:t>Padding</w:t>
+      </w:r>
+      <w:proofErr w:type="spellEnd"/>
+      <w:r>
+        <w:t xml:space="preserve">: </w:t>
+      </w:r>
       <w:bookmarkStart w:id="0" w:name="_GoBack"/>
       <w:bookmarkEnd w:id="0"/>
     </w:p>
@@ -1170,8 +2051,124 @@
       </w:rPr>
     </w:lvl>
   </w:abstractNum>
+  <w:abstractNum w:abstractNumId="1" w15:restartNumberingAfterBreak="0">
+    <w:nsid w:val="784B19AE"/>
+    <w:multiLevelType w:val="hybridMultilevel"/>
+    <w:tmpl w:val="A97800C4"/>
+    <w:lvl w:ilvl="0" w:tplc="04070005">
+      <w:start w:val="1"/>
+      <w:numFmt w:val="bullet"/>
+      <w:lvlText w:val=""/>
+      <w:lvlJc w:val="left"/>
+      <w:pPr>
+        <w:ind w:left="720" w:hanging="360"/>
+      </w:pPr>
+      <w:rPr>
+        <w:rFonts w:ascii="Wingdings" w:hAnsi="Wingdings" w:hint="default"/>
+      </w:rPr>
+    </w:lvl>
+    <w:lvl w:ilvl="1" w:tplc="04070003" w:tentative="1">
+      <w:start w:val="1"/>
+      <w:numFmt w:val="bullet"/>
+      <w:lvlText w:val="o"/>
+      <w:lvlJc w:val="left"/>
+      <w:pPr>
+        <w:ind w:left="1440" w:hanging="360"/>
+      </w:pPr>
+      <w:rPr>
+        <w:rFonts w:ascii="Courier New" w:hAnsi="Courier New" w:cs="Courier New" w:hint="default"/>
+      </w:rPr>
+    </w:lvl>
+    <w:lvl w:ilvl="2" w:tplc="04070005" w:tentative="1">
+      <w:start w:val="1"/>
+      <w:numFmt w:val="bullet"/>
+      <w:lvlText w:val=""/>
+      <w:lvlJc w:val="left"/>
+      <w:pPr>
+        <w:ind w:left="2160" w:hanging="360"/>
+      </w:pPr>
+      <w:rPr>
+        <w:rFonts w:ascii="Wingdings" w:hAnsi="Wingdings" w:hint="default"/>
+      </w:rPr>
+    </w:lvl>
+    <w:lvl w:ilvl="3" w:tplc="04070001" w:tentative="1">
+      <w:start w:val="1"/>
+      <w:numFmt w:val="bullet"/>
+      <w:lvlText w:val=""/>
+      <w:lvlJc w:val="left"/>
+      <w:pPr>
+        <w:ind w:left="2880" w:hanging="360"/>
+      </w:pPr>
+      <w:rPr>
+        <w:rFonts w:ascii="Symbol" w:hAnsi="Symbol" w:hint="default"/>
+      </w:rPr>
+    </w:lvl>
+    <w:lvl w:ilvl="4" w:tplc="04070003" w:tentative="1">
+      <w:start w:val="1"/>
+      <w:numFmt w:val="bullet"/>
+      <w:lvlText w:val="o"/>
+      <w:lvlJc w:val="left"/>
+      <w:pPr>
+        <w:ind w:left="3600" w:hanging="360"/>
+      </w:pPr>
+      <w:rPr>
+        <w:rFonts w:ascii="Courier New" w:hAnsi="Courier New" w:cs="Courier New" w:hint="default"/>
+      </w:rPr>
+    </w:lvl>
+    <w:lvl w:ilvl="5" w:tplc="04070005" w:tentative="1">
+      <w:start w:val="1"/>
+      <w:numFmt w:val="bullet"/>
+      <w:lvlText w:val=""/>
+      <w:lvlJc w:val="left"/>
+      <w:pPr>
+        <w:ind w:left="4320" w:hanging="360"/>
+      </w:pPr>
+      <w:rPr>
+        <w:rFonts w:ascii="Wingdings" w:hAnsi="Wingdings" w:hint="default"/>
+      </w:rPr>
+    </w:lvl>
+    <w:lvl w:ilvl="6" w:tplc="04070001" w:tentative="1">
+      <w:start w:val="1"/>
+      <w:numFmt w:val="bullet"/>
+      <w:lvlText w:val=""/>
+      <w:lvlJc w:val="left"/>
+      <w:pPr>
+        <w:ind w:left="5040" w:hanging="360"/>
+      </w:pPr>
+      <w:rPr>
+        <w:rFonts w:ascii="Symbol" w:hAnsi="Symbol" w:hint="default"/>
+      </w:rPr>
+    </w:lvl>
+    <w:lvl w:ilvl="7" w:tplc="04070003" w:tentative="1">
+      <w:start w:val="1"/>
+      <w:numFmt w:val="bullet"/>
+      <w:lvlText w:val="o"/>
+      <w:lvlJc w:val="left"/>
+      <w:pPr>
+        <w:ind w:left="5760" w:hanging="360"/>
+      </w:pPr>
+      <w:rPr>
+        <w:rFonts w:ascii="Courier New" w:hAnsi="Courier New" w:cs="Courier New" w:hint="default"/>
+      </w:rPr>
+    </w:lvl>
+    <w:lvl w:ilvl="8" w:tplc="04070005" w:tentative="1">
+      <w:start w:val="1"/>
+      <w:numFmt w:val="bullet"/>
+      <w:lvlText w:val=""/>
+      <w:lvlJc w:val="left"/>
+      <w:pPr>
+        <w:ind w:left="6480" w:hanging="360"/>
+      </w:pPr>
+      <w:rPr>
+        <w:rFonts w:ascii="Wingdings" w:hAnsi="Wingdings" w:hint="default"/>
+      </w:rPr>
+    </w:lvl>
+  </w:abstractNum>
   <w:num w:numId="1">
     <w:abstractNumId w:val="0"/>
+  </w:num>
+  <w:num w:numId="2">
+    <w:abstractNumId w:val="1"/>
   </w:num>
 </w:numbering>
 </file>

</xml_diff>

<commit_message>
Bis Section-Ende CSS aktualisiert
</commit_message>
<xml_diff>
--- a/Mitschrift_Course_WebDev.docx
+++ b/Mitschrift_Course_WebDev.docx
@@ -1923,6 +1923,89 @@
       <w:r>
         <w:t xml:space="preserve">: </w:t>
       </w:r>
+      <w:r>
+        <w:t xml:space="preserve">wie </w:t>
+      </w:r>
+      <w:proofErr w:type="spellStart"/>
+      <w:r>
+        <w:t>margin</w:t>
+      </w:r>
+      <w:proofErr w:type="spellEnd"/>
+      <w:r>
+        <w:t xml:space="preserve"> nur im Element… Sozusagen ein Rand im Element und nicht drum herum. Wird auf </w:t>
+      </w:r>
+      <w:proofErr w:type="spellStart"/>
+      <w:r>
+        <w:t>width</w:t>
+      </w:r>
+      <w:proofErr w:type="spellEnd"/>
+      <w:r>
+        <w:t xml:space="preserve"> drauf gerechnet</w:t>
+      </w:r>
+    </w:p>
+    <w:p>
+      <w:pPr>
+        <w:pStyle w:val="Listenabsatz"/>
+        <w:numPr>
+          <w:ilvl w:val="0"/>
+          <w:numId w:val="2"/>
+        </w:numPr>
+      </w:pPr>
+      <w:r>
+        <w:t>Man sollte für Gemeinsamkeiten immer Klassen anlegen. Spart Code und ist eleganter bei Änderungen</w:t>
+      </w:r>
+    </w:p>
+    <w:p>
+      <w:pPr>
+        <w:pStyle w:val="Listenabsatz"/>
+        <w:numPr>
+          <w:ilvl w:val="0"/>
+          <w:numId w:val="2"/>
+        </w:numPr>
+      </w:pPr>
+      <w:r>
+        <w:t xml:space="preserve">Borders: </w:t>
+      </w:r>
+      <w:proofErr w:type="spellStart"/>
+      <w:r>
+        <w:t>border</w:t>
+      </w:r>
+      <w:proofErr w:type="spellEnd"/>
+      <w:r>
+        <w:t xml:space="preserve">: 1px </w:t>
+      </w:r>
+      <w:proofErr w:type="spellStart"/>
+      <w:r>
+        <w:t>black</w:t>
+      </w:r>
+      <w:proofErr w:type="spellEnd"/>
+      <w:r>
+        <w:t xml:space="preserve"> solid;</w:t>
+      </w:r>
+      <w:r>
+        <w:t xml:space="preserve"> (Weite Farbe Style)</w:t>
+      </w:r>
+    </w:p>
+    <w:p>
+      <w:pPr>
+        <w:pStyle w:val="Listenabsatz"/>
+        <w:numPr>
+          <w:ilvl w:val="0"/>
+          <w:numId w:val="2"/>
+        </w:numPr>
+      </w:pPr>
+      <w:r>
+        <w:t>Border-radius: abgerundete Ecken</w:t>
+      </w:r>
+    </w:p>
+    <w:p>
+      <w:pPr>
+        <w:pStyle w:val="Listenabsatz"/>
+        <w:numPr>
+          <w:ilvl w:val="0"/>
+          <w:numId w:val="2"/>
+        </w:numPr>
+      </w:pPr>
       <w:bookmarkStart w:id="0" w:name="_GoBack"/>
       <w:bookmarkEnd w:id="0"/>
     </w:p>

</xml_diff>

<commit_message>
Added CSS-Content till BBC-Tut 1
</commit_message>
<xml_diff>
--- a/Mitschrift_Course_WebDev.docx
+++ b/Mitschrift_Course_WebDev.docx
@@ -1996,6 +1996,34 @@
       </w:pPr>
       <w:r>
         <w:t>Border-radius: abgerundete Ecken</w:t>
+      </w:r>
+    </w:p>
+    <w:p>
+      <w:pPr>
+        <w:pStyle w:val="Listenabsatz"/>
+        <w:numPr>
+          <w:ilvl w:val="0"/>
+          <w:numId w:val="2"/>
+        </w:numPr>
+      </w:pPr>
+      <w:r>
+        <w:t>Font-</w:t>
+      </w:r>
+      <w:proofErr w:type="spellStart"/>
+      <w:r>
+        <w:t>family</w:t>
+      </w:r>
+      <w:proofErr w:type="spellEnd"/>
+      <w:r>
+        <w:t xml:space="preserve"> für Schriftarten… Fremde Schriftarten: Link mit </w:t>
+      </w:r>
+      <w:proofErr w:type="spellStart"/>
+      <w:r>
+        <w:t>href</w:t>
+      </w:r>
+      <w:proofErr w:type="spellEnd"/>
+      <w:r>
+        <w:t xml:space="preserve"> in Header</w:t>
       </w:r>
     </w:p>
     <w:p>

</xml_diff>